<commit_message>
Cybernetics: fixed laboratory work №2.
</commit_message>
<xml_diff>
--- a/the-3rd-year/cybernetics/laboratory-work-#2/report.docx
+++ b/the-3rd-year/cybernetics/laboratory-work-#2/report.docx
@@ -3460,6 +3460,7 @@
               </w:rPr>
               <w:t>T</w:t>
             </w:r>
+            <w:proofErr w:type="spellStart"/>
             <w:r>
               <w:rPr>
                 <w:rFonts w:ascii="Times New Roman" w:hAnsi="Times New Roman" w:cs="Times New Roman"/>
@@ -3471,6 +3472,7 @@
               </w:rPr>
               <w:t>инт</w:t>
             </w:r>
+            <w:proofErr w:type="spellEnd"/>
           </w:p>
         </w:tc>
         <w:tc>
@@ -3585,6 +3587,7 @@
                 <w:szCs w:val="28"/>
               </w:rPr>
             </w:pPr>
+            <w:proofErr w:type="spellStart"/>
             <w:r>
               <w:rPr>
                 <w:rFonts w:ascii="Times New Roman" w:hAnsi="Times New Roman" w:cs="Times New Roman"/>
@@ -3606,6 +3609,7 @@
               </w:rPr>
               <w:t>емк</w:t>
             </w:r>
+            <w:proofErr w:type="spellEnd"/>
           </w:p>
         </w:tc>
         <w:tc>
@@ -5503,6 +5507,7 @@
         </w:rPr>
         <w:t xml:space="preserve">, </w:t>
       </w:r>
+      <w:proofErr w:type="spellStart"/>
       <w:r>
         <w:rPr>
           <w:rFonts w:ascii="Times New Roman" w:hAnsi="Times New Roman" w:cs="Times New Roman"/>
@@ -5520,6 +5525,7 @@
         </w:rPr>
         <w:t>д</w:t>
       </w:r>
+      <w:proofErr w:type="spellEnd"/>
       <w:r>
         <w:rPr>
           <w:rFonts w:ascii="Times New Roman" w:hAnsi="Times New Roman" w:cs="Times New Roman"/>
@@ -6298,6 +6304,7 @@
                 <w:lang w:val="en-US"/>
               </w:rPr>
             </w:pPr>
+            <w:proofErr w:type="spellStart"/>
             <w:r>
               <w:rPr>
                 <w:rFonts w:ascii="Times New Roman" w:hAnsi="Times New Roman" w:cs="Times New Roman"/>
@@ -6319,6 +6326,7 @@
               </w:rPr>
               <w:t>д</w:t>
             </w:r>
+            <w:proofErr w:type="spellEnd"/>
             <w:r>
               <w:rPr>
                 <w:rFonts w:ascii="Times New Roman" w:hAnsi="Times New Roman" w:cs="Times New Roman"/>
@@ -6502,6 +6510,7 @@
               </w:rPr>
               <w:t xml:space="preserve"> = </w:t>
             </w:r>
+            <w:proofErr w:type="spellStart"/>
             <w:r>
               <w:rPr>
                 <w:rFonts w:ascii="Times New Roman" w:hAnsi="Times New Roman" w:cs="Times New Roman"/>
@@ -6523,6 +6532,7 @@
               </w:rPr>
               <w:t>д</w:t>
             </w:r>
+            <w:proofErr w:type="spellEnd"/>
             <w:r>
               <w:rPr>
                 <w:rFonts w:ascii="Times New Roman" w:hAnsi="Times New Roman" w:cs="Times New Roman"/>
@@ -6863,6 +6873,7 @@
                 <w:lang w:val="en-US"/>
               </w:rPr>
             </w:pPr>
+            <w:proofErr w:type="spellStart"/>
             <w:r>
               <w:rPr>
                 <w:rFonts w:ascii="Times New Roman" w:hAnsi="Times New Roman" w:cs="Times New Roman"/>
@@ -6884,6 +6895,7 @@
               </w:rPr>
               <w:t>д</w:t>
             </w:r>
+            <w:proofErr w:type="spellEnd"/>
             <w:r>
               <w:rPr>
                 <w:rFonts w:ascii="Times New Roman" w:hAnsi="Times New Roman" w:cs="Times New Roman"/>
@@ -6981,6 +6993,7 @@
               </w:rPr>
               <w:t xml:space="preserve"> = </w:t>
             </w:r>
+            <w:proofErr w:type="spellStart"/>
             <w:r>
               <w:rPr>
                 <w:rFonts w:ascii="Times New Roman" w:hAnsi="Times New Roman" w:cs="Times New Roman"/>
@@ -7002,6 +7015,7 @@
               </w:rPr>
               <w:t>д</w:t>
             </w:r>
+            <w:proofErr w:type="spellEnd"/>
             <w:r>
               <w:rPr>
                 <w:rFonts w:ascii="Times New Roman" w:hAnsi="Times New Roman" w:cs="Times New Roman"/>
@@ -7068,7 +7082,6 @@
                 <w:rFonts w:ascii="Times New Roman" w:hAnsi="Times New Roman" w:cs="Times New Roman"/>
                 <w:sz w:val="28"/>
                 <w:szCs w:val="28"/>
-                <w:lang w:val="en-US"/>
               </w:rPr>
               <w:t>3.5</w:t>
             </w:r>
@@ -7095,7 +7108,6 @@
                 <w:rFonts w:ascii="Times New Roman" w:hAnsi="Times New Roman" w:cs="Times New Roman"/>
                 <w:sz w:val="28"/>
                 <w:szCs w:val="28"/>
-                <w:lang w:val="en-US"/>
               </w:rPr>
               <w:t>1.062</w:t>
             </w:r>
@@ -7104,22 +7116,24 @@
         <w:tc>
           <w:tcPr>
             <w:tcW w:w="1434" w:type="dxa"/>
-          </w:tcPr>
-          <w:p>
-            <w:pPr>
-              <w:pStyle w:val="ListParagraph"/>
-              <w:ind w:left="0"/>
-              <w:jc w:val="center"/>
-              <w:rPr>
-                <w:rFonts w:ascii="Times New Roman" w:hAnsi="Times New Roman" w:cs="Times New Roman"/>
-                <w:sz w:val="28"/>
-                <w:szCs w:val="28"/>
-                <w:lang w:val="en-US"/>
-              </w:rPr>
-            </w:pPr>
-            <w:r>
-              <w:rPr>
-                <w:rFonts w:ascii="Times New Roman" w:hAnsi="Times New Roman" w:cs="Times New Roman"/>
+            <w:vAlign w:val="bottom"/>
+          </w:tcPr>
+          <w:p>
+            <w:pPr>
+              <w:pStyle w:val="ListParagraph"/>
+              <w:ind w:left="0"/>
+              <w:jc w:val="center"/>
+              <w:rPr>
+                <w:rFonts w:ascii="Times New Roman" w:hAnsi="Times New Roman" w:cs="Times New Roman"/>
+                <w:sz w:val="28"/>
+                <w:szCs w:val="28"/>
+                <w:lang w:val="en-US"/>
+              </w:rPr>
+            </w:pPr>
+            <w:r>
+              <w:rPr>
+                <w:rFonts w:ascii="Times New Roman" w:hAnsi="Times New Roman" w:cs="Times New Roman"/>
+                <w:color w:val="000000"/>
                 <w:sz w:val="28"/>
                 <w:szCs w:val="28"/>
               </w:rPr>
@@ -7130,35 +7144,29 @@
         <w:tc>
           <w:tcPr>
             <w:tcW w:w="1582" w:type="dxa"/>
-          </w:tcPr>
-          <w:p>
-            <w:pPr>
-              <w:pStyle w:val="ListParagraph"/>
-              <w:ind w:left="0"/>
-              <w:jc w:val="center"/>
-              <w:rPr>
-                <w:rFonts w:ascii="Times New Roman" w:hAnsi="Times New Roman" w:cs="Times New Roman"/>
-                <w:sz w:val="28"/>
-                <w:szCs w:val="28"/>
-                <w:lang w:val="en-US"/>
-              </w:rPr>
-            </w:pPr>
-            <w:r>
-              <w:rPr>
-                <w:rFonts w:ascii="Times New Roman" w:hAnsi="Times New Roman" w:cs="Times New Roman"/>
+            <w:vAlign w:val="bottom"/>
+          </w:tcPr>
+          <w:p>
+            <w:pPr>
+              <w:pStyle w:val="ListParagraph"/>
+              <w:ind w:left="0"/>
+              <w:jc w:val="center"/>
+              <w:rPr>
+                <w:rFonts w:ascii="Times New Roman" w:hAnsi="Times New Roman" w:cs="Times New Roman"/>
+                <w:sz w:val="28"/>
+                <w:szCs w:val="28"/>
+                <w:lang w:val="en-US"/>
+              </w:rPr>
+            </w:pPr>
+            <w:r>
+              <w:rPr>
+                <w:rFonts w:ascii="Times New Roman" w:hAnsi="Times New Roman" w:cs="Times New Roman"/>
+                <w:color w:val="000000"/>
                 <w:sz w:val="28"/>
                 <w:szCs w:val="28"/>
               </w:rPr>
               <w:t>0.109375</w:t>
             </w:r>
-            <w:r>
-              <w:rPr>
-                <w:rFonts w:ascii="Times New Roman" w:hAnsi="Times New Roman" w:cs="Times New Roman"/>
-                <w:sz w:val="28"/>
-                <w:szCs w:val="28"/>
-              </w:rPr>
-              <w:t>‬</w:t>
-            </w:r>
           </w:p>
         </w:tc>
         <w:tc>
@@ -7182,9 +7190,8 @@
                 <w:rFonts w:ascii="Times New Roman" w:hAnsi="Times New Roman" w:cs="Times New Roman"/>
                 <w:sz w:val="28"/>
                 <w:szCs w:val="28"/>
-                <w:lang w:val="en-US"/>
-              </w:rPr>
-              <w:t>5.1</w:t>
+              </w:rPr>
+              <w:t>3.766</w:t>
             </w:r>
           </w:p>
         </w:tc>
@@ -7237,33 +7244,34 @@
                 <w:rFonts w:ascii="Times New Roman" w:hAnsi="Times New Roman" w:cs="Times New Roman"/>
                 <w:sz w:val="28"/>
                 <w:szCs w:val="28"/>
-                <w:lang w:val="en-US"/>
-              </w:rPr>
-              <w:t>0.5</w:t>
+              </w:rPr>
+              <w:t>1.1</w:t>
             </w:r>
           </w:p>
         </w:tc>
         <w:tc>
           <w:tcPr>
             <w:tcW w:w="1434" w:type="dxa"/>
-          </w:tcPr>
-          <w:p>
-            <w:pPr>
-              <w:pStyle w:val="ListParagraph"/>
-              <w:ind w:left="0"/>
-              <w:jc w:val="center"/>
-              <w:rPr>
-                <w:rFonts w:ascii="Times New Roman" w:hAnsi="Times New Roman" w:cs="Times New Roman"/>
-                <w:b/>
-                <w:bCs/>
-                <w:sz w:val="28"/>
-                <w:szCs w:val="28"/>
-                <w:lang w:val="en-US"/>
-              </w:rPr>
-            </w:pPr>
-            <w:r>
-              <w:rPr>
-                <w:rFonts w:ascii="Times New Roman" w:hAnsi="Times New Roman" w:cs="Times New Roman"/>
+            <w:vAlign w:val="bottom"/>
+          </w:tcPr>
+          <w:p>
+            <w:pPr>
+              <w:pStyle w:val="ListParagraph"/>
+              <w:ind w:left="0"/>
+              <w:jc w:val="center"/>
+              <w:rPr>
+                <w:rFonts w:ascii="Times New Roman" w:hAnsi="Times New Roman" w:cs="Times New Roman"/>
+                <w:b/>
+                <w:bCs/>
+                <w:sz w:val="28"/>
+                <w:szCs w:val="28"/>
+                <w:lang w:val="en-US"/>
+              </w:rPr>
+            </w:pPr>
+            <w:r>
+              <w:rPr>
+                <w:rFonts w:ascii="Times New Roman" w:hAnsi="Times New Roman" w:cs="Times New Roman"/>
+                <w:color w:val="000000"/>
                 <w:sz w:val="28"/>
                 <w:szCs w:val="28"/>
               </w:rPr>
@@ -7274,35 +7282,29 @@
         <w:tc>
           <w:tcPr>
             <w:tcW w:w="1582" w:type="dxa"/>
-          </w:tcPr>
-          <w:p>
-            <w:pPr>
-              <w:pStyle w:val="ListParagraph"/>
-              <w:ind w:left="0"/>
-              <w:jc w:val="center"/>
-              <w:rPr>
-                <w:rFonts w:ascii="Times New Roman" w:hAnsi="Times New Roman" w:cs="Times New Roman"/>
-                <w:sz w:val="28"/>
-                <w:szCs w:val="28"/>
-                <w:lang w:val="en-US"/>
-              </w:rPr>
-            </w:pPr>
-            <w:r>
-              <w:rPr>
-                <w:rFonts w:ascii="Times New Roman" w:hAnsi="Times New Roman" w:cs="Times New Roman"/>
+            <w:vAlign w:val="bottom"/>
+          </w:tcPr>
+          <w:p>
+            <w:pPr>
+              <w:pStyle w:val="ListParagraph"/>
+              <w:ind w:left="0"/>
+              <w:jc w:val="center"/>
+              <w:rPr>
+                <w:rFonts w:ascii="Times New Roman" w:hAnsi="Times New Roman" w:cs="Times New Roman"/>
+                <w:sz w:val="28"/>
+                <w:szCs w:val="28"/>
+                <w:lang w:val="en-US"/>
+              </w:rPr>
+            </w:pPr>
+            <w:r>
+              <w:rPr>
+                <w:rFonts w:ascii="Times New Roman" w:hAnsi="Times New Roman" w:cs="Times New Roman"/>
+                <w:color w:val="000000"/>
                 <w:sz w:val="28"/>
                 <w:szCs w:val="28"/>
               </w:rPr>
               <w:t>0.109375</w:t>
             </w:r>
-            <w:r>
-              <w:rPr>
-                <w:rFonts w:ascii="Times New Roman" w:hAnsi="Times New Roman" w:cs="Times New Roman"/>
-                <w:sz w:val="28"/>
-                <w:szCs w:val="28"/>
-              </w:rPr>
-              <w:t>‬</w:t>
-            </w:r>
           </w:p>
         </w:tc>
         <w:tc>
@@ -7326,9 +7328,8 @@
                 <w:rFonts w:ascii="Times New Roman" w:hAnsi="Times New Roman" w:cs="Times New Roman"/>
                 <w:sz w:val="28"/>
                 <w:szCs w:val="28"/>
-                <w:lang w:val="en-US"/>
-              </w:rPr>
-              <w:t>7.229</w:t>
+              </w:rPr>
+              <w:t>3.882</w:t>
             </w:r>
           </w:p>
         </w:tc>
@@ -7381,31 +7382,32 @@
                 <w:rFonts w:ascii="Times New Roman" w:hAnsi="Times New Roman" w:cs="Times New Roman"/>
                 <w:sz w:val="28"/>
                 <w:szCs w:val="28"/>
-                <w:lang w:val="en-US"/>
-              </w:rPr>
-              <w:t>1.5</w:t>
+              </w:rPr>
+              <w:t>1.0</w:t>
             </w:r>
           </w:p>
         </w:tc>
         <w:tc>
           <w:tcPr>
             <w:tcW w:w="1434" w:type="dxa"/>
-          </w:tcPr>
-          <w:p>
-            <w:pPr>
-              <w:pStyle w:val="ListParagraph"/>
-              <w:ind w:left="0"/>
-              <w:jc w:val="center"/>
-              <w:rPr>
-                <w:rFonts w:ascii="Times New Roman" w:hAnsi="Times New Roman" w:cs="Times New Roman"/>
-                <w:sz w:val="28"/>
-                <w:szCs w:val="28"/>
-                <w:lang w:val="en-US"/>
-              </w:rPr>
-            </w:pPr>
-            <w:r>
-              <w:rPr>
-                <w:rFonts w:ascii="Times New Roman" w:hAnsi="Times New Roman" w:cs="Times New Roman"/>
+            <w:vAlign w:val="bottom"/>
+          </w:tcPr>
+          <w:p>
+            <w:pPr>
+              <w:pStyle w:val="ListParagraph"/>
+              <w:ind w:left="0"/>
+              <w:jc w:val="center"/>
+              <w:rPr>
+                <w:rFonts w:ascii="Times New Roman" w:hAnsi="Times New Roman" w:cs="Times New Roman"/>
+                <w:sz w:val="28"/>
+                <w:szCs w:val="28"/>
+                <w:lang w:val="en-US"/>
+              </w:rPr>
+            </w:pPr>
+            <w:r>
+              <w:rPr>
+                <w:rFonts w:ascii="Times New Roman" w:hAnsi="Times New Roman" w:cs="Times New Roman"/>
+                <w:color w:val="000000"/>
                 <w:sz w:val="28"/>
                 <w:szCs w:val="28"/>
               </w:rPr>
@@ -7416,35 +7418,29 @@
         <w:tc>
           <w:tcPr>
             <w:tcW w:w="1582" w:type="dxa"/>
-          </w:tcPr>
-          <w:p>
-            <w:pPr>
-              <w:pStyle w:val="ListParagraph"/>
-              <w:ind w:left="0"/>
-              <w:jc w:val="center"/>
-              <w:rPr>
-                <w:rFonts w:ascii="Times New Roman" w:hAnsi="Times New Roman" w:cs="Times New Roman"/>
-                <w:sz w:val="28"/>
-                <w:szCs w:val="28"/>
-                <w:lang w:val="en-US"/>
-              </w:rPr>
-            </w:pPr>
-            <w:r>
-              <w:rPr>
-                <w:rFonts w:ascii="Times New Roman" w:hAnsi="Times New Roman" w:cs="Times New Roman"/>
+            <w:vAlign w:val="bottom"/>
+          </w:tcPr>
+          <w:p>
+            <w:pPr>
+              <w:pStyle w:val="ListParagraph"/>
+              <w:ind w:left="0"/>
+              <w:jc w:val="center"/>
+              <w:rPr>
+                <w:rFonts w:ascii="Times New Roman" w:hAnsi="Times New Roman" w:cs="Times New Roman"/>
+                <w:sz w:val="28"/>
+                <w:szCs w:val="28"/>
+                <w:lang w:val="en-US"/>
+              </w:rPr>
+            </w:pPr>
+            <w:r>
+              <w:rPr>
+                <w:rFonts w:ascii="Times New Roman" w:hAnsi="Times New Roman" w:cs="Times New Roman"/>
+                <w:color w:val="000000"/>
                 <w:sz w:val="28"/>
                 <w:szCs w:val="28"/>
               </w:rPr>
               <w:t>0.109375</w:t>
             </w:r>
-            <w:r>
-              <w:rPr>
-                <w:rFonts w:ascii="Times New Roman" w:hAnsi="Times New Roman" w:cs="Times New Roman"/>
-                <w:sz w:val="28"/>
-                <w:szCs w:val="28"/>
-              </w:rPr>
-              <w:t>‬</w:t>
-            </w:r>
           </w:p>
         </w:tc>
         <w:tc>
@@ -7468,9 +7464,8 @@
                 <w:rFonts w:ascii="Times New Roman" w:hAnsi="Times New Roman" w:cs="Times New Roman"/>
                 <w:sz w:val="28"/>
                 <w:szCs w:val="28"/>
-                <w:lang w:val="en-US"/>
-              </w:rPr>
-              <w:t>4.414</w:t>
+              </w:rPr>
+              <w:t>3.668</w:t>
             </w:r>
           </w:p>
         </w:tc>
@@ -7523,31 +7518,32 @@
                 <w:rFonts w:ascii="Times New Roman" w:hAnsi="Times New Roman" w:cs="Times New Roman"/>
                 <w:sz w:val="28"/>
                 <w:szCs w:val="28"/>
-                <w:lang w:val="en-US"/>
-              </w:rPr>
-              <w:t>2.0</w:t>
+              </w:rPr>
+              <w:t>0.5</w:t>
             </w:r>
           </w:p>
         </w:tc>
         <w:tc>
           <w:tcPr>
             <w:tcW w:w="1434" w:type="dxa"/>
-          </w:tcPr>
-          <w:p>
-            <w:pPr>
-              <w:pStyle w:val="ListParagraph"/>
-              <w:ind w:left="0"/>
-              <w:jc w:val="center"/>
-              <w:rPr>
-                <w:rFonts w:ascii="Times New Roman" w:hAnsi="Times New Roman" w:cs="Times New Roman"/>
-                <w:sz w:val="28"/>
-                <w:szCs w:val="28"/>
-                <w:lang w:val="en-US"/>
-              </w:rPr>
-            </w:pPr>
-            <w:r>
-              <w:rPr>
-                <w:rFonts w:ascii="Times New Roman" w:hAnsi="Times New Roman" w:cs="Times New Roman"/>
+            <w:vAlign w:val="bottom"/>
+          </w:tcPr>
+          <w:p>
+            <w:pPr>
+              <w:pStyle w:val="ListParagraph"/>
+              <w:ind w:left="0"/>
+              <w:jc w:val="center"/>
+              <w:rPr>
+                <w:rFonts w:ascii="Times New Roman" w:hAnsi="Times New Roman" w:cs="Times New Roman"/>
+                <w:sz w:val="28"/>
+                <w:szCs w:val="28"/>
+                <w:lang w:val="en-US"/>
+              </w:rPr>
+            </w:pPr>
+            <w:r>
+              <w:rPr>
+                <w:rFonts w:ascii="Times New Roman" w:hAnsi="Times New Roman" w:cs="Times New Roman"/>
+                <w:color w:val="000000"/>
                 <w:sz w:val="28"/>
                 <w:szCs w:val="28"/>
               </w:rPr>
@@ -7558,35 +7554,29 @@
         <w:tc>
           <w:tcPr>
             <w:tcW w:w="1582" w:type="dxa"/>
-          </w:tcPr>
-          <w:p>
-            <w:pPr>
-              <w:pStyle w:val="ListParagraph"/>
-              <w:ind w:left="0"/>
-              <w:jc w:val="center"/>
-              <w:rPr>
-                <w:rFonts w:ascii="Times New Roman" w:hAnsi="Times New Roman" w:cs="Times New Roman"/>
-                <w:sz w:val="28"/>
-                <w:szCs w:val="28"/>
-                <w:lang w:val="en-US"/>
-              </w:rPr>
-            </w:pPr>
-            <w:r>
-              <w:rPr>
-                <w:rFonts w:ascii="Times New Roman" w:hAnsi="Times New Roman" w:cs="Times New Roman"/>
+            <w:vAlign w:val="bottom"/>
+          </w:tcPr>
+          <w:p>
+            <w:pPr>
+              <w:pStyle w:val="ListParagraph"/>
+              <w:ind w:left="0"/>
+              <w:jc w:val="center"/>
+              <w:rPr>
+                <w:rFonts w:ascii="Times New Roman" w:hAnsi="Times New Roman" w:cs="Times New Roman"/>
+                <w:sz w:val="28"/>
+                <w:szCs w:val="28"/>
+                <w:lang w:val="en-US"/>
+              </w:rPr>
+            </w:pPr>
+            <w:r>
+              <w:rPr>
+                <w:rFonts w:ascii="Times New Roman" w:hAnsi="Times New Roman" w:cs="Times New Roman"/>
+                <w:color w:val="000000"/>
                 <w:sz w:val="28"/>
                 <w:szCs w:val="28"/>
               </w:rPr>
               <w:t>0.109375</w:t>
             </w:r>
-            <w:r>
-              <w:rPr>
-                <w:rFonts w:ascii="Times New Roman" w:hAnsi="Times New Roman" w:cs="Times New Roman"/>
-                <w:sz w:val="28"/>
-                <w:szCs w:val="28"/>
-              </w:rPr>
-              <w:t>‬</w:t>
-            </w:r>
           </w:p>
         </w:tc>
         <w:tc>
@@ -7610,9 +7600,8 @@
                 <w:rFonts w:ascii="Times New Roman" w:hAnsi="Times New Roman" w:cs="Times New Roman"/>
                 <w:sz w:val="28"/>
                 <w:szCs w:val="28"/>
-                <w:lang w:val="en-US"/>
-              </w:rPr>
-              <w:t>4.849</w:t>
+              </w:rPr>
+              <w:t>6.974</w:t>
             </w:r>
           </w:p>
         </w:tc>
@@ -7665,31 +7654,32 @@
                 <w:rFonts w:ascii="Times New Roman" w:hAnsi="Times New Roman" w:cs="Times New Roman"/>
                 <w:sz w:val="28"/>
                 <w:szCs w:val="28"/>
-                <w:lang w:val="en-US"/>
-              </w:rPr>
-              <w:t>1.75</w:t>
+              </w:rPr>
+              <w:t>0.75</w:t>
             </w:r>
           </w:p>
         </w:tc>
         <w:tc>
           <w:tcPr>
             <w:tcW w:w="1434" w:type="dxa"/>
-          </w:tcPr>
-          <w:p>
-            <w:pPr>
-              <w:pStyle w:val="ListParagraph"/>
-              <w:ind w:left="0"/>
-              <w:jc w:val="center"/>
-              <w:rPr>
-                <w:rFonts w:ascii="Times New Roman" w:hAnsi="Times New Roman" w:cs="Times New Roman"/>
-                <w:sz w:val="28"/>
-                <w:szCs w:val="28"/>
-                <w:lang w:val="en-US"/>
-              </w:rPr>
-            </w:pPr>
-            <w:r>
-              <w:rPr>
-                <w:rFonts w:ascii="Times New Roman" w:hAnsi="Times New Roman" w:cs="Times New Roman"/>
+            <w:vAlign w:val="bottom"/>
+          </w:tcPr>
+          <w:p>
+            <w:pPr>
+              <w:pStyle w:val="ListParagraph"/>
+              <w:ind w:left="0"/>
+              <w:jc w:val="center"/>
+              <w:rPr>
+                <w:rFonts w:ascii="Times New Roman" w:hAnsi="Times New Roman" w:cs="Times New Roman"/>
+                <w:sz w:val="28"/>
+                <w:szCs w:val="28"/>
+                <w:lang w:val="en-US"/>
+              </w:rPr>
+            </w:pPr>
+            <w:r>
+              <w:rPr>
+                <w:rFonts w:ascii="Times New Roman" w:hAnsi="Times New Roman" w:cs="Times New Roman"/>
+                <w:color w:val="000000"/>
                 <w:sz w:val="28"/>
                 <w:szCs w:val="28"/>
               </w:rPr>
@@ -7700,35 +7690,29 @@
         <w:tc>
           <w:tcPr>
             <w:tcW w:w="1582" w:type="dxa"/>
-          </w:tcPr>
-          <w:p>
-            <w:pPr>
-              <w:pStyle w:val="ListParagraph"/>
-              <w:ind w:left="0"/>
-              <w:jc w:val="center"/>
-              <w:rPr>
-                <w:rFonts w:ascii="Times New Roman" w:hAnsi="Times New Roman" w:cs="Times New Roman"/>
-                <w:sz w:val="28"/>
-                <w:szCs w:val="28"/>
-                <w:lang w:val="en-US"/>
-              </w:rPr>
-            </w:pPr>
-            <w:r>
-              <w:rPr>
-                <w:rFonts w:ascii="Times New Roman" w:hAnsi="Times New Roman" w:cs="Times New Roman"/>
+            <w:vAlign w:val="bottom"/>
+          </w:tcPr>
+          <w:p>
+            <w:pPr>
+              <w:pStyle w:val="ListParagraph"/>
+              <w:ind w:left="0"/>
+              <w:jc w:val="center"/>
+              <w:rPr>
+                <w:rFonts w:ascii="Times New Roman" w:hAnsi="Times New Roman" w:cs="Times New Roman"/>
+                <w:sz w:val="28"/>
+                <w:szCs w:val="28"/>
+                <w:lang w:val="en-US"/>
+              </w:rPr>
+            </w:pPr>
+            <w:r>
+              <w:rPr>
+                <w:rFonts w:ascii="Times New Roman" w:hAnsi="Times New Roman" w:cs="Times New Roman"/>
+                <w:color w:val="000000"/>
                 <w:sz w:val="28"/>
                 <w:szCs w:val="28"/>
               </w:rPr>
               <w:t>0.109375</w:t>
             </w:r>
-            <w:r>
-              <w:rPr>
-                <w:rFonts w:ascii="Times New Roman" w:hAnsi="Times New Roman" w:cs="Times New Roman"/>
-                <w:sz w:val="28"/>
-                <w:szCs w:val="28"/>
-              </w:rPr>
-              <w:t>‬</w:t>
-            </w:r>
           </w:p>
         </w:tc>
         <w:tc>
@@ -7752,9 +7736,8 @@
                 <w:rFonts w:ascii="Times New Roman" w:hAnsi="Times New Roman" w:cs="Times New Roman"/>
                 <w:sz w:val="28"/>
                 <w:szCs w:val="28"/>
-                <w:lang w:val="en-US"/>
-              </w:rPr>
-              <w:t>4.223</w:t>
+              </w:rPr>
+              <w:t>4.658</w:t>
             </w:r>
           </w:p>
         </w:tc>
@@ -7810,15 +7793,15 @@
                 <w:rFonts w:ascii="Times New Roman" w:hAnsi="Times New Roman" w:cs="Times New Roman"/>
                 <w:sz w:val="28"/>
                 <w:szCs w:val="28"/>
-                <w:lang w:val="en-US"/>
-              </w:rPr>
-              <w:t>1.65</w:t>
+              </w:rPr>
+              <w:t>0.8</w:t>
             </w:r>
           </w:p>
         </w:tc>
         <w:tc>
           <w:tcPr>
             <w:tcW w:w="1434" w:type="dxa"/>
+            <w:vAlign w:val="bottom"/>
           </w:tcPr>
           <w:p>
             <w:pPr>
@@ -7838,6 +7821,7 @@
             <w:r>
               <w:rPr>
                 <w:rFonts w:ascii="Times New Roman" w:hAnsi="Times New Roman" w:cs="Times New Roman"/>
+                <w:color w:val="000000"/>
                 <w:sz w:val="28"/>
                 <w:szCs w:val="28"/>
               </w:rPr>
@@ -7848,6 +7832,7 @@
         <w:tc>
           <w:tcPr>
             <w:tcW w:w="1582" w:type="dxa"/>
+            <w:vAlign w:val="bottom"/>
           </w:tcPr>
           <w:p>
             <w:pPr>
@@ -7867,19 +7852,12 @@
             <w:r>
               <w:rPr>
                 <w:rFonts w:ascii="Times New Roman" w:hAnsi="Times New Roman" w:cs="Times New Roman"/>
+                <w:color w:val="000000"/>
                 <w:sz w:val="28"/>
                 <w:szCs w:val="28"/>
               </w:rPr>
               <w:t>0.109375</w:t>
             </w:r>
-            <w:r>
-              <w:rPr>
-                <w:rFonts w:ascii="Times New Roman" w:hAnsi="Times New Roman" w:cs="Times New Roman"/>
-                <w:sz w:val="28"/>
-                <w:szCs w:val="28"/>
-              </w:rPr>
-              <w:t>‬</w:t>
-            </w:r>
           </w:p>
         </w:tc>
         <w:tc>
@@ -7903,9 +7881,8 @@
                 <w:rFonts w:ascii="Times New Roman" w:hAnsi="Times New Roman" w:cs="Times New Roman"/>
                 <w:sz w:val="28"/>
                 <w:szCs w:val="28"/>
-                <w:lang w:val="en-US"/>
-              </w:rPr>
-              <w:t>4.261</w:t>
+              </w:rPr>
+              <w:t>4.382</w:t>
             </w:r>
           </w:p>
         </w:tc>
@@ -7958,31 +7935,32 @@
                 <w:rFonts w:ascii="Times New Roman" w:hAnsi="Times New Roman" w:cs="Times New Roman"/>
                 <w:sz w:val="28"/>
                 <w:szCs w:val="28"/>
-                <w:lang w:val="en-US"/>
-              </w:rPr>
-              <w:t>1.7</w:t>
+              </w:rPr>
+              <w:t>0.9</w:t>
             </w:r>
           </w:p>
         </w:tc>
         <w:tc>
           <w:tcPr>
             <w:tcW w:w="1434" w:type="dxa"/>
-          </w:tcPr>
-          <w:p>
-            <w:pPr>
-              <w:pStyle w:val="ListParagraph"/>
-              <w:ind w:left="0"/>
-              <w:jc w:val="center"/>
-              <w:rPr>
-                <w:rFonts w:ascii="Times New Roman" w:hAnsi="Times New Roman" w:cs="Times New Roman"/>
-                <w:sz w:val="28"/>
-                <w:szCs w:val="28"/>
-                <w:lang w:val="en-US"/>
-              </w:rPr>
-            </w:pPr>
-            <w:r>
-              <w:rPr>
-                <w:rFonts w:ascii="Times New Roman" w:hAnsi="Times New Roman" w:cs="Times New Roman"/>
+            <w:vAlign w:val="bottom"/>
+          </w:tcPr>
+          <w:p>
+            <w:pPr>
+              <w:pStyle w:val="ListParagraph"/>
+              <w:ind w:left="0"/>
+              <w:jc w:val="center"/>
+              <w:rPr>
+                <w:rFonts w:ascii="Times New Roman" w:hAnsi="Times New Roman" w:cs="Times New Roman"/>
+                <w:sz w:val="28"/>
+                <w:szCs w:val="28"/>
+                <w:lang w:val="en-US"/>
+              </w:rPr>
+            </w:pPr>
+            <w:r>
+              <w:rPr>
+                <w:rFonts w:ascii="Times New Roman" w:hAnsi="Times New Roman" w:cs="Times New Roman"/>
+                <w:color w:val="000000"/>
                 <w:sz w:val="28"/>
                 <w:szCs w:val="28"/>
               </w:rPr>
@@ -7993,35 +7971,29 @@
         <w:tc>
           <w:tcPr>
             <w:tcW w:w="1582" w:type="dxa"/>
-          </w:tcPr>
-          <w:p>
-            <w:pPr>
-              <w:pStyle w:val="ListParagraph"/>
-              <w:ind w:left="0"/>
-              <w:jc w:val="center"/>
-              <w:rPr>
-                <w:rFonts w:ascii="Times New Roman" w:hAnsi="Times New Roman" w:cs="Times New Roman"/>
-                <w:sz w:val="28"/>
-                <w:szCs w:val="28"/>
-                <w:lang w:val="en-US"/>
-              </w:rPr>
-            </w:pPr>
-            <w:r>
-              <w:rPr>
-                <w:rFonts w:ascii="Times New Roman" w:hAnsi="Times New Roman" w:cs="Times New Roman"/>
+            <w:vAlign w:val="bottom"/>
+          </w:tcPr>
+          <w:p>
+            <w:pPr>
+              <w:pStyle w:val="ListParagraph"/>
+              <w:ind w:left="0"/>
+              <w:jc w:val="center"/>
+              <w:rPr>
+                <w:rFonts w:ascii="Times New Roman" w:hAnsi="Times New Roman" w:cs="Times New Roman"/>
+                <w:sz w:val="28"/>
+                <w:szCs w:val="28"/>
+                <w:lang w:val="en-US"/>
+              </w:rPr>
+            </w:pPr>
+            <w:r>
+              <w:rPr>
+                <w:rFonts w:ascii="Times New Roman" w:hAnsi="Times New Roman" w:cs="Times New Roman"/>
+                <w:color w:val="000000"/>
                 <w:sz w:val="28"/>
                 <w:szCs w:val="28"/>
               </w:rPr>
               <w:t>0.109375</w:t>
             </w:r>
-            <w:r>
-              <w:rPr>
-                <w:rFonts w:ascii="Times New Roman" w:hAnsi="Times New Roman" w:cs="Times New Roman"/>
-                <w:sz w:val="28"/>
-                <w:szCs w:val="28"/>
-              </w:rPr>
-              <w:t>‬</w:t>
-            </w:r>
           </w:p>
         </w:tc>
         <w:tc>
@@ -8045,9 +8017,8 @@
                 <w:rFonts w:ascii="Times New Roman" w:hAnsi="Times New Roman" w:cs="Times New Roman"/>
                 <w:sz w:val="28"/>
                 <w:szCs w:val="28"/>
-                <w:lang w:val="en-US"/>
-              </w:rPr>
-              <w:t>4.223</w:t>
+              </w:rPr>
+              <w:t>3.882</w:t>
             </w:r>
           </w:p>
         </w:tc>
@@ -8101,13 +8072,14 @@
                 <w:sz w:val="28"/>
                 <w:szCs w:val="28"/>
               </w:rPr>
-              <w:t>1.7</w:t>
+              <w:t>1.0</w:t>
             </w:r>
           </w:p>
         </w:tc>
         <w:tc>
           <w:tcPr>
             <w:tcW w:w="1434" w:type="dxa"/>
+            <w:vAlign w:val="bottom"/>
           </w:tcPr>
           <w:p>
             <w:pPr>
@@ -8127,17 +8099,18 @@
             <w:r>
               <w:rPr>
                 <w:rFonts w:ascii="Times New Roman" w:hAnsi="Times New Roman" w:cs="Times New Roman"/>
-                <w:sz w:val="28"/>
-                <w:szCs w:val="28"/>
-                <w:lang w:val="en-US"/>
-              </w:rPr>
-              <w:t>1.0</w:t>
+                <w:color w:val="000000"/>
+                <w:sz w:val="28"/>
+                <w:szCs w:val="28"/>
+              </w:rPr>
+              <w:t>1</w:t>
             </w:r>
           </w:p>
         </w:tc>
         <w:tc>
           <w:tcPr>
             <w:tcW w:w="1582" w:type="dxa"/>
+            <w:vAlign w:val="bottom"/>
           </w:tcPr>
           <w:p>
             <w:pPr>
@@ -8157,9 +8130,9 @@
             <w:r>
               <w:rPr>
                 <w:rFonts w:ascii="Times New Roman" w:hAnsi="Times New Roman" w:cs="Times New Roman"/>
-                <w:sz w:val="28"/>
-                <w:szCs w:val="28"/>
-                <w:lang w:val="en-US"/>
+                <w:color w:val="000000"/>
+                <w:sz w:val="28"/>
+                <w:szCs w:val="28"/>
               </w:rPr>
               <w:t>0.125</w:t>
             </w:r>
@@ -8189,9 +8162,8 @@
                 <w:rFonts w:ascii="Times New Roman" w:hAnsi="Times New Roman" w:cs="Times New Roman"/>
                 <w:sz w:val="28"/>
                 <w:szCs w:val="28"/>
-                <w:lang w:val="en-US"/>
-              </w:rPr>
-              <w:t>5.4</w:t>
+              </w:rPr>
+              <w:t>4.086</w:t>
             </w:r>
           </w:p>
         </w:tc>
@@ -8245,32 +8217,33 @@
                 <w:sz w:val="28"/>
                 <w:szCs w:val="28"/>
               </w:rPr>
-              <w:t>1.7</w:t>
+              <w:t>1.0</w:t>
             </w:r>
           </w:p>
         </w:tc>
         <w:tc>
           <w:tcPr>
             <w:tcW w:w="1434" w:type="dxa"/>
-          </w:tcPr>
-          <w:p>
-            <w:pPr>
-              <w:pStyle w:val="ListParagraph"/>
-              <w:ind w:left="0"/>
-              <w:jc w:val="center"/>
-              <w:rPr>
-                <w:rFonts w:ascii="Times New Roman" w:hAnsi="Times New Roman" w:cs="Times New Roman"/>
-                <w:sz w:val="28"/>
-                <w:szCs w:val="28"/>
-                <w:lang w:val="en-US"/>
-              </w:rPr>
-            </w:pPr>
-            <w:r>
-              <w:rPr>
-                <w:rFonts w:ascii="Times New Roman" w:hAnsi="Times New Roman" w:cs="Times New Roman"/>
-                <w:sz w:val="28"/>
-                <w:szCs w:val="28"/>
-                <w:lang w:val="en-US"/>
+            <w:vAlign w:val="bottom"/>
+          </w:tcPr>
+          <w:p>
+            <w:pPr>
+              <w:pStyle w:val="ListParagraph"/>
+              <w:ind w:left="0"/>
+              <w:jc w:val="center"/>
+              <w:rPr>
+                <w:rFonts w:ascii="Times New Roman" w:hAnsi="Times New Roman" w:cs="Times New Roman"/>
+                <w:sz w:val="28"/>
+                <w:szCs w:val="28"/>
+                <w:lang w:val="en-US"/>
+              </w:rPr>
+            </w:pPr>
+            <w:r>
+              <w:rPr>
+                <w:rFonts w:ascii="Times New Roman" w:hAnsi="Times New Roman" w:cs="Times New Roman"/>
+                <w:color w:val="000000"/>
+                <w:sz w:val="28"/>
+                <w:szCs w:val="28"/>
               </w:rPr>
               <w:t>0.75</w:t>
             </w:r>
@@ -8279,25 +8252,26 @@
         <w:tc>
           <w:tcPr>
             <w:tcW w:w="1582" w:type="dxa"/>
-          </w:tcPr>
-          <w:p>
-            <w:pPr>
-              <w:pStyle w:val="ListParagraph"/>
-              <w:ind w:left="0"/>
-              <w:jc w:val="center"/>
-              <w:rPr>
-                <w:rFonts w:ascii="Times New Roman" w:hAnsi="Times New Roman" w:cs="Times New Roman"/>
-                <w:sz w:val="28"/>
-                <w:szCs w:val="28"/>
-                <w:lang w:val="en-US"/>
-              </w:rPr>
-            </w:pPr>
-            <w:r>
-              <w:rPr>
-                <w:rFonts w:ascii="Times New Roman" w:hAnsi="Times New Roman" w:cs="Times New Roman"/>
-                <w:sz w:val="28"/>
-                <w:szCs w:val="28"/>
-                <w:lang w:val="en-US"/>
+            <w:vAlign w:val="bottom"/>
+          </w:tcPr>
+          <w:p>
+            <w:pPr>
+              <w:pStyle w:val="ListParagraph"/>
+              <w:ind w:left="0"/>
+              <w:jc w:val="center"/>
+              <w:rPr>
+                <w:rFonts w:ascii="Times New Roman" w:hAnsi="Times New Roman" w:cs="Times New Roman"/>
+                <w:sz w:val="28"/>
+                <w:szCs w:val="28"/>
+                <w:lang w:val="en-US"/>
+              </w:rPr>
+            </w:pPr>
+            <w:r>
+              <w:rPr>
+                <w:rFonts w:ascii="Times New Roman" w:hAnsi="Times New Roman" w:cs="Times New Roman"/>
+                <w:color w:val="000000"/>
+                <w:sz w:val="28"/>
+                <w:szCs w:val="28"/>
               </w:rPr>
               <w:t>0.09375</w:t>
             </w:r>
@@ -8324,9 +8298,8 @@
                 <w:rFonts w:ascii="Times New Roman" w:hAnsi="Times New Roman" w:cs="Times New Roman"/>
                 <w:sz w:val="28"/>
                 <w:szCs w:val="28"/>
-                <w:lang w:val="en-US"/>
-              </w:rPr>
-              <w:t>5.685</w:t>
+              </w:rPr>
+              <w:t>3.388</w:t>
             </w:r>
           </w:p>
         </w:tc>
@@ -8354,19 +8327,46 @@
             <w:r>
               <w:rPr>
                 <w:rFonts w:ascii="Times New Roman" w:hAnsi="Times New Roman" w:cs="Times New Roman"/>
+                <w:sz w:val="28"/>
+                <w:szCs w:val="28"/>
+              </w:rPr>
+              <w:t>2.5</w:t>
+            </w:r>
+          </w:p>
+        </w:tc>
+        <w:tc>
+          <w:tcPr>
+            <w:tcW w:w="1754" w:type="dxa"/>
+          </w:tcPr>
+          <w:p>
+            <w:pPr>
+              <w:pStyle w:val="ListParagraph"/>
+              <w:ind w:left="0"/>
+              <w:jc w:val="center"/>
+              <w:rPr>
+                <w:rFonts w:ascii="Times New Roman" w:hAnsi="Times New Roman" w:cs="Times New Roman"/>
                 <w:b/>
                 <w:bCs/>
                 <w:color w:val="FF0000"/>
                 <w:sz w:val="28"/>
                 <w:szCs w:val="28"/>
-              </w:rPr>
-              <w:t>3.6</w:t>
-            </w:r>
-          </w:p>
-        </w:tc>
-        <w:tc>
-          <w:tcPr>
-            <w:tcW w:w="1754" w:type="dxa"/>
+                <w:lang w:val="en-US"/>
+              </w:rPr>
+            </w:pPr>
+            <w:r>
+              <w:rPr>
+                <w:rFonts w:ascii="Times New Roman" w:hAnsi="Times New Roman" w:cs="Times New Roman"/>
+                <w:sz w:val="28"/>
+                <w:szCs w:val="28"/>
+              </w:rPr>
+              <w:t>1.0</w:t>
+            </w:r>
+          </w:p>
+        </w:tc>
+        <w:tc>
+          <w:tcPr>
+            <w:tcW w:w="1434" w:type="dxa"/>
+            <w:vAlign w:val="bottom"/>
           </w:tcPr>
           <w:p>
             <w:pPr>
@@ -8386,19 +8386,48 @@
             <w:r>
               <w:rPr>
                 <w:rFonts w:ascii="Times New Roman" w:hAnsi="Times New Roman" w:cs="Times New Roman"/>
+                <w:color w:val="000000"/>
+                <w:sz w:val="28"/>
+                <w:szCs w:val="28"/>
+              </w:rPr>
+              <w:t>0.625</w:t>
+            </w:r>
+          </w:p>
+        </w:tc>
+        <w:tc>
+          <w:tcPr>
+            <w:tcW w:w="1582" w:type="dxa"/>
+            <w:vAlign w:val="bottom"/>
+          </w:tcPr>
+          <w:p>
+            <w:pPr>
+              <w:pStyle w:val="ListParagraph"/>
+              <w:ind w:left="0"/>
+              <w:jc w:val="center"/>
+              <w:rPr>
+                <w:rFonts w:ascii="Times New Roman" w:hAnsi="Times New Roman" w:cs="Times New Roman"/>
                 <w:b/>
                 <w:bCs/>
                 <w:color w:val="FF0000"/>
                 <w:sz w:val="28"/>
                 <w:szCs w:val="28"/>
-              </w:rPr>
-              <w:t>1.7</w:t>
-            </w:r>
-          </w:p>
-        </w:tc>
-        <w:tc>
-          <w:tcPr>
-            <w:tcW w:w="1434" w:type="dxa"/>
+                <w:lang w:val="en-US"/>
+              </w:rPr>
+            </w:pPr>
+            <w:r>
+              <w:rPr>
+                <w:rFonts w:ascii="Times New Roman" w:hAnsi="Times New Roman" w:cs="Times New Roman"/>
+                <w:color w:val="000000"/>
+                <w:sz w:val="28"/>
+                <w:szCs w:val="28"/>
+              </w:rPr>
+              <w:t>0.078125</w:t>
+            </w:r>
+          </w:p>
+        </w:tc>
+        <w:tc>
+          <w:tcPr>
+            <w:tcW w:w="1759" w:type="dxa"/>
           </w:tcPr>
           <w:p>
             <w:pPr>
@@ -8418,92 +8447,10 @@
             <w:r>
               <w:rPr>
                 <w:rFonts w:ascii="Times New Roman" w:hAnsi="Times New Roman" w:cs="Times New Roman"/>
-                <w:b/>
-                <w:bCs/>
-                <w:color w:val="FF0000"/>
-                <w:sz w:val="28"/>
-                <w:szCs w:val="28"/>
-                <w:lang w:val="en-US"/>
-              </w:rPr>
-              <w:t>0.9</w:t>
-            </w:r>
-            <w:r>
-              <w:rPr>
-                <w:rFonts w:ascii="Times New Roman" w:hAnsi="Times New Roman" w:cs="Times New Roman"/>
-                <w:b/>
-                <w:bCs/>
-                <w:color w:val="FF0000"/>
-                <w:sz w:val="28"/>
-                <w:szCs w:val="28"/>
-                <w:lang w:val="en-US"/>
-              </w:rPr>
-              <w:t>‬</w:t>
-            </w:r>
-          </w:p>
-        </w:tc>
-        <w:tc>
-          <w:tcPr>
-            <w:tcW w:w="1582" w:type="dxa"/>
-          </w:tcPr>
-          <w:p>
-            <w:pPr>
-              <w:pStyle w:val="ListParagraph"/>
-              <w:ind w:left="0"/>
-              <w:jc w:val="center"/>
-              <w:rPr>
-                <w:rFonts w:ascii="Times New Roman" w:hAnsi="Times New Roman" w:cs="Times New Roman"/>
-                <w:b/>
-                <w:bCs/>
-                <w:color w:val="FF0000"/>
-                <w:sz w:val="28"/>
-                <w:szCs w:val="28"/>
-                <w:lang w:val="en-US"/>
-              </w:rPr>
-            </w:pPr>
-            <w:r>
-              <w:rPr>
-                <w:rFonts w:ascii="Times New Roman" w:hAnsi="Times New Roman" w:cs="Times New Roman"/>
-                <w:b/>
-                <w:bCs/>
-                <w:color w:val="FF0000"/>
-                <w:sz w:val="28"/>
-                <w:szCs w:val="28"/>
-                <w:lang w:val="en-US"/>
-              </w:rPr>
-              <w:t>0.1125</w:t>
-            </w:r>
-          </w:p>
-        </w:tc>
-        <w:tc>
-          <w:tcPr>
-            <w:tcW w:w="1759" w:type="dxa"/>
-          </w:tcPr>
-          <w:p>
-            <w:pPr>
-              <w:pStyle w:val="ListParagraph"/>
-              <w:ind w:left="0"/>
-              <w:jc w:val="center"/>
-              <w:rPr>
-                <w:rFonts w:ascii="Times New Roman" w:hAnsi="Times New Roman" w:cs="Times New Roman"/>
-                <w:b/>
-                <w:bCs/>
-                <w:color w:val="FF0000"/>
-                <w:sz w:val="28"/>
-                <w:szCs w:val="28"/>
-                <w:lang w:val="en-US"/>
-              </w:rPr>
-            </w:pPr>
-            <w:r>
-              <w:rPr>
-                <w:rFonts w:ascii="Times New Roman" w:hAnsi="Times New Roman" w:cs="Times New Roman"/>
-                <w:b/>
-                <w:bCs/>
-                <w:color w:val="FF0000"/>
-                <w:sz w:val="28"/>
-                <w:szCs w:val="28"/>
-                <w:lang w:val="en-US"/>
-              </w:rPr>
-              <w:t>4.204</w:t>
+                <w:sz w:val="28"/>
+                <w:szCs w:val="28"/>
+              </w:rPr>
+              <w:t>3.520</w:t>
             </w:r>
           </w:p>
         </w:tc>
@@ -8530,7 +8477,7 @@
                 <w:sz w:val="28"/>
                 <w:szCs w:val="28"/>
               </w:rPr>
-              <w:t>3.7</w:t>
+              <w:t>2.7</w:t>
             </w:r>
           </w:p>
         </w:tc>
@@ -8555,73 +8502,64 @@
                 <w:sz w:val="28"/>
                 <w:szCs w:val="28"/>
               </w:rPr>
-              <w:t>1.7</w:t>
+              <w:t>1.0</w:t>
             </w:r>
           </w:p>
         </w:tc>
         <w:tc>
           <w:tcPr>
             <w:tcW w:w="1434" w:type="dxa"/>
-          </w:tcPr>
-          <w:p>
-            <w:pPr>
-              <w:pStyle w:val="ListParagraph"/>
-              <w:ind w:left="0"/>
-              <w:jc w:val="center"/>
-              <w:rPr>
-                <w:rFonts w:ascii="Times New Roman" w:hAnsi="Times New Roman" w:cs="Times New Roman"/>
-                <w:sz w:val="28"/>
-                <w:szCs w:val="28"/>
-                <w:lang w:val="en-US"/>
-              </w:rPr>
-            </w:pPr>
-            <w:r>
-              <w:rPr>
-                <w:rFonts w:ascii="Times New Roman" w:hAnsi="Times New Roman" w:cs="Times New Roman"/>
-                <w:sz w:val="28"/>
-                <w:szCs w:val="28"/>
-                <w:lang w:val="en-US"/>
-              </w:rPr>
-              <w:t>0.925</w:t>
-            </w:r>
-            <w:r>
-              <w:rPr>
-                <w:rFonts w:ascii="Times New Roman" w:hAnsi="Times New Roman" w:cs="Times New Roman"/>
-                <w:sz w:val="28"/>
-                <w:szCs w:val="28"/>
-                <w:lang w:val="en-US"/>
-              </w:rPr>
-              <w:t>‬</w:t>
+            <w:vAlign w:val="bottom"/>
+          </w:tcPr>
+          <w:p>
+            <w:pPr>
+              <w:pStyle w:val="ListParagraph"/>
+              <w:ind w:left="0"/>
+              <w:jc w:val="center"/>
+              <w:rPr>
+                <w:rFonts w:ascii="Times New Roman" w:hAnsi="Times New Roman" w:cs="Times New Roman"/>
+                <w:sz w:val="28"/>
+                <w:szCs w:val="28"/>
+                <w:lang w:val="en-US"/>
+              </w:rPr>
+            </w:pPr>
+            <w:r>
+              <w:rPr>
+                <w:rFonts w:ascii="Times New Roman" w:hAnsi="Times New Roman" w:cs="Times New Roman"/>
+                <w:color w:val="000000"/>
+                <w:sz w:val="28"/>
+                <w:szCs w:val="28"/>
+              </w:rPr>
+              <w:t>0.675</w:t>
             </w:r>
           </w:p>
         </w:tc>
         <w:tc>
           <w:tcPr>
             <w:tcW w:w="1582" w:type="dxa"/>
-          </w:tcPr>
-          <w:p>
-            <w:pPr>
-              <w:pStyle w:val="ListParagraph"/>
-              <w:ind w:left="0"/>
-              <w:jc w:val="center"/>
-              <w:rPr>
-                <w:rFonts w:ascii="Times New Roman" w:hAnsi="Times New Roman" w:cs="Times New Roman"/>
-                <w:sz w:val="28"/>
-                <w:szCs w:val="28"/>
-                <w:lang w:val="en-US"/>
-              </w:rPr>
-            </w:pPr>
-            <w:r>
-              <w:rPr>
-                <w:rFonts w:ascii="Times New Roman" w:hAnsi="Times New Roman" w:cs="Times New Roman"/>
-                <w:sz w:val="28"/>
-                <w:szCs w:val="28"/>
-                <w:lang w:val="en-US"/>
-              </w:rPr>
-              <w:t>0.115625</w:t>
-            </w:r>
-            <w:bookmarkStart w:id="0" w:name="_GoBack"/>
-            <w:bookmarkEnd w:id="0"/>
+            <w:vAlign w:val="bottom"/>
+          </w:tcPr>
+          <w:p>
+            <w:pPr>
+              <w:pStyle w:val="ListParagraph"/>
+              <w:ind w:left="0"/>
+              <w:jc w:val="center"/>
+              <w:rPr>
+                <w:rFonts w:ascii="Times New Roman" w:hAnsi="Times New Roman" w:cs="Times New Roman"/>
+                <w:sz w:val="28"/>
+                <w:szCs w:val="28"/>
+                <w:lang w:val="en-US"/>
+              </w:rPr>
+            </w:pPr>
+            <w:r>
+              <w:rPr>
+                <w:rFonts w:ascii="Times New Roman" w:hAnsi="Times New Roman" w:cs="Times New Roman"/>
+                <w:color w:val="000000"/>
+                <w:sz w:val="28"/>
+                <w:szCs w:val="28"/>
+              </w:rPr>
+              <w:t>0.084375</w:t>
+            </w:r>
           </w:p>
         </w:tc>
         <w:tc>
@@ -8645,9 +8583,274 @@
                 <w:rFonts w:ascii="Times New Roman" w:hAnsi="Times New Roman" w:cs="Times New Roman"/>
                 <w:sz w:val="28"/>
                 <w:szCs w:val="28"/>
-                <w:lang w:val="en-US"/>
-              </w:rPr>
-              <w:t>4.299</w:t>
+              </w:rPr>
+              <w:t>3.372</w:t>
+            </w:r>
+          </w:p>
+        </w:tc>
+      </w:tr>
+      <w:tr>
+        <w:tc>
+          <w:tcPr>
+            <w:tcW w:w="1597" w:type="dxa"/>
+          </w:tcPr>
+          <w:p>
+            <w:pPr>
+              <w:pStyle w:val="ListParagraph"/>
+              <w:ind w:left="0"/>
+              <w:jc w:val="center"/>
+              <w:rPr>
+                <w:rFonts w:ascii="Times New Roman" w:hAnsi="Times New Roman" w:cs="Times New Roman"/>
+                <w:sz w:val="28"/>
+                <w:szCs w:val="28"/>
+              </w:rPr>
+            </w:pPr>
+            <w:r>
+              <w:rPr>
+                <w:rFonts w:ascii="Times New Roman" w:hAnsi="Times New Roman" w:cs="Times New Roman"/>
+                <w:sz w:val="28"/>
+                <w:szCs w:val="28"/>
+              </w:rPr>
+              <w:t>2.8</w:t>
+            </w:r>
+          </w:p>
+        </w:tc>
+        <w:tc>
+          <w:tcPr>
+            <w:tcW w:w="1754" w:type="dxa"/>
+          </w:tcPr>
+          <w:p>
+            <w:pPr>
+              <w:pStyle w:val="ListParagraph"/>
+              <w:ind w:left="0"/>
+              <w:jc w:val="center"/>
+              <w:rPr>
+                <w:rFonts w:ascii="Times New Roman" w:hAnsi="Times New Roman" w:cs="Times New Roman"/>
+                <w:sz w:val="28"/>
+                <w:szCs w:val="28"/>
+              </w:rPr>
+            </w:pPr>
+            <w:r>
+              <w:rPr>
+                <w:rFonts w:ascii="Times New Roman" w:hAnsi="Times New Roman" w:cs="Times New Roman"/>
+                <w:sz w:val="28"/>
+                <w:szCs w:val="28"/>
+              </w:rPr>
+              <w:t>1.0</w:t>
+            </w:r>
+          </w:p>
+        </w:tc>
+        <w:tc>
+          <w:tcPr>
+            <w:tcW w:w="1434" w:type="dxa"/>
+            <w:vAlign w:val="bottom"/>
+          </w:tcPr>
+          <w:p>
+            <w:pPr>
+              <w:pStyle w:val="ListParagraph"/>
+              <w:ind w:left="0"/>
+              <w:jc w:val="center"/>
+              <w:rPr>
+                <w:rFonts w:ascii="Times New Roman" w:hAnsi="Times New Roman" w:cs="Times New Roman"/>
+                <w:sz w:val="28"/>
+                <w:szCs w:val="28"/>
+              </w:rPr>
+            </w:pPr>
+            <w:r>
+              <w:rPr>
+                <w:rFonts w:ascii="Times New Roman" w:hAnsi="Times New Roman" w:cs="Times New Roman"/>
+                <w:color w:val="000000"/>
+                <w:sz w:val="28"/>
+                <w:szCs w:val="28"/>
+              </w:rPr>
+              <w:t>0.7</w:t>
+            </w:r>
+          </w:p>
+        </w:tc>
+        <w:tc>
+          <w:tcPr>
+            <w:tcW w:w="1582" w:type="dxa"/>
+            <w:vAlign w:val="bottom"/>
+          </w:tcPr>
+          <w:p>
+            <w:pPr>
+              <w:pStyle w:val="ListParagraph"/>
+              <w:ind w:left="0"/>
+              <w:jc w:val="center"/>
+              <w:rPr>
+                <w:rFonts w:ascii="Times New Roman" w:hAnsi="Times New Roman" w:cs="Times New Roman"/>
+                <w:sz w:val="28"/>
+                <w:szCs w:val="28"/>
+                <w:lang w:val="en-US"/>
+              </w:rPr>
+            </w:pPr>
+            <w:r>
+              <w:rPr>
+                <w:rFonts w:ascii="Times New Roman" w:hAnsi="Times New Roman" w:cs="Times New Roman"/>
+                <w:color w:val="000000"/>
+                <w:sz w:val="28"/>
+                <w:szCs w:val="28"/>
+              </w:rPr>
+              <w:t>0.0875</w:t>
+            </w:r>
+          </w:p>
+        </w:tc>
+        <w:tc>
+          <w:tcPr>
+            <w:tcW w:w="1759" w:type="dxa"/>
+          </w:tcPr>
+          <w:p>
+            <w:pPr>
+              <w:pStyle w:val="ListParagraph"/>
+              <w:ind w:left="0"/>
+              <w:jc w:val="center"/>
+              <w:rPr>
+                <w:rFonts w:ascii="Times New Roman" w:hAnsi="Times New Roman" w:cs="Times New Roman"/>
+                <w:sz w:val="28"/>
+                <w:szCs w:val="28"/>
+                <w:lang w:val="en-US"/>
+              </w:rPr>
+            </w:pPr>
+            <w:r>
+              <w:rPr>
+                <w:rFonts w:ascii="Times New Roman" w:hAnsi="Times New Roman" w:cs="Times New Roman"/>
+                <w:sz w:val="28"/>
+                <w:szCs w:val="28"/>
+              </w:rPr>
+              <w:t>3.355</w:t>
+            </w:r>
+          </w:p>
+        </w:tc>
+      </w:tr>
+      <w:tr>
+        <w:tc>
+          <w:tcPr>
+            <w:tcW w:w="1597" w:type="dxa"/>
+          </w:tcPr>
+          <w:p>
+            <w:pPr>
+              <w:pStyle w:val="ListParagraph"/>
+              <w:ind w:left="0"/>
+              <w:jc w:val="center"/>
+              <w:rPr>
+                <w:rFonts w:ascii="Times New Roman" w:hAnsi="Times New Roman" w:cs="Times New Roman"/>
+                <w:sz w:val="28"/>
+                <w:szCs w:val="28"/>
+              </w:rPr>
+            </w:pPr>
+            <w:r>
+              <w:rPr>
+                <w:rFonts w:ascii="Times New Roman" w:hAnsi="Times New Roman" w:cs="Times New Roman"/>
+                <w:sz w:val="28"/>
+                <w:szCs w:val="28"/>
+              </w:rPr>
+              <w:t>2.9</w:t>
+            </w:r>
+          </w:p>
+        </w:tc>
+        <w:tc>
+          <w:tcPr>
+            <w:tcW w:w="1754" w:type="dxa"/>
+          </w:tcPr>
+          <w:p>
+            <w:pPr>
+              <w:pStyle w:val="ListParagraph"/>
+              <w:ind w:left="0"/>
+              <w:jc w:val="center"/>
+              <w:rPr>
+                <w:rFonts w:ascii="Times New Roman" w:hAnsi="Times New Roman" w:cs="Times New Roman"/>
+                <w:sz w:val="28"/>
+                <w:szCs w:val="28"/>
+              </w:rPr>
+            </w:pPr>
+            <w:r>
+              <w:rPr>
+                <w:rFonts w:ascii="Times New Roman" w:hAnsi="Times New Roman" w:cs="Times New Roman"/>
+                <w:sz w:val="28"/>
+                <w:szCs w:val="28"/>
+              </w:rPr>
+              <w:t>1.0</w:t>
+            </w:r>
+          </w:p>
+        </w:tc>
+        <w:tc>
+          <w:tcPr>
+            <w:tcW w:w="1434" w:type="dxa"/>
+            <w:vAlign w:val="bottom"/>
+          </w:tcPr>
+          <w:p>
+            <w:pPr>
+              <w:pStyle w:val="ListParagraph"/>
+              <w:ind w:left="0"/>
+              <w:jc w:val="center"/>
+              <w:rPr>
+                <w:rFonts w:ascii="Times New Roman" w:hAnsi="Times New Roman" w:cs="Times New Roman"/>
+                <w:sz w:val="28"/>
+                <w:szCs w:val="28"/>
+              </w:rPr>
+            </w:pPr>
+            <w:r>
+              <w:rPr>
+                <w:rFonts w:ascii="Times New Roman" w:hAnsi="Times New Roman" w:cs="Times New Roman"/>
+                <w:color w:val="000000"/>
+                <w:sz w:val="28"/>
+                <w:szCs w:val="28"/>
+              </w:rPr>
+              <w:t>0.725</w:t>
+            </w:r>
+          </w:p>
+        </w:tc>
+        <w:tc>
+          <w:tcPr>
+            <w:tcW w:w="1582" w:type="dxa"/>
+            <w:vAlign w:val="bottom"/>
+          </w:tcPr>
+          <w:p>
+            <w:pPr>
+              <w:pStyle w:val="ListParagraph"/>
+              <w:ind w:left="0"/>
+              <w:jc w:val="center"/>
+              <w:rPr>
+                <w:rFonts w:ascii="Times New Roman" w:hAnsi="Times New Roman" w:cs="Times New Roman"/>
+                <w:sz w:val="28"/>
+                <w:szCs w:val="28"/>
+                <w:lang w:val="en-US"/>
+              </w:rPr>
+            </w:pPr>
+            <w:r>
+              <w:rPr>
+                <w:rFonts w:ascii="Times New Roman" w:hAnsi="Times New Roman" w:cs="Times New Roman"/>
+                <w:color w:val="000000"/>
+                <w:sz w:val="28"/>
+                <w:szCs w:val="28"/>
+              </w:rPr>
+              <w:t>0.090625</w:t>
+            </w:r>
+          </w:p>
+        </w:tc>
+        <w:tc>
+          <w:tcPr>
+            <w:tcW w:w="1759" w:type="dxa"/>
+          </w:tcPr>
+          <w:p>
+            <w:pPr>
+              <w:pStyle w:val="ListParagraph"/>
+              <w:ind w:left="0"/>
+              <w:jc w:val="center"/>
+              <w:rPr>
+                <w:rFonts w:ascii="Times New Roman" w:hAnsi="Times New Roman" w:cs="Times New Roman"/>
+                <w:sz w:val="28"/>
+                <w:szCs w:val="28"/>
+                <w:lang w:val="en-US"/>
+              </w:rPr>
+            </w:pPr>
+            <w:r>
+              <w:rPr>
+                <w:rFonts w:ascii="Times New Roman" w:hAnsi="Times New Roman" w:cs="Times New Roman"/>
+                <w:sz w:val="28"/>
+                <w:szCs w:val="28"/>
+              </w:rPr>
+              <w:t>3.372</w:t>
             </w:r>
           </w:p>
         </w:tc>
@@ -8882,7 +9085,7 @@
                 <w:szCs w:val="28"/>
                 <w:lang w:val="en-US"/>
               </w:rPr>
-              <w:t>11.0</w:t>
+              <w:t>4.7</w:t>
             </w:r>
           </w:p>
         </w:tc>
@@ -8909,7 +9112,7 @@
                 <w:szCs w:val="28"/>
                 <w:lang w:val="en-US"/>
               </w:rPr>
-              <w:t>1.7</w:t>
+              <w:t>1.0</w:t>
             </w:r>
           </w:p>
         </w:tc>
@@ -8936,7 +9139,7 @@
                 <w:szCs w:val="28"/>
                 <w:lang w:val="en-US"/>
               </w:rPr>
-              <w:t>1.0</w:t>
+              <w:t>0.75</w:t>
             </w:r>
           </w:p>
         </w:tc>
@@ -9005,7 +9208,7 @@
                 <w:sz w:val="28"/>
                 <w:szCs w:val="28"/>
               </w:rPr>
-              <w:t>1.5</w:t>
+              <w:t>2.5</w:t>
             </w:r>
           </w:p>
         </w:tc>
@@ -9032,7 +9235,7 @@
                 <w:szCs w:val="28"/>
                 <w:lang w:val="en-US"/>
               </w:rPr>
-              <w:t>3.6</w:t>
+              <w:t>2.8</w:t>
             </w:r>
           </w:p>
         </w:tc>
@@ -9059,7 +9262,7 @@
                 <w:szCs w:val="28"/>
                 <w:lang w:val="en-US"/>
               </w:rPr>
-              <w:t>4.9</w:t>
+              <w:t>3.5</w:t>
             </w:r>
           </w:p>
         </w:tc>
@@ -9083,6 +9286,7 @@
                 <w:lang w:val="en-US"/>
               </w:rPr>
             </w:pPr>
+            <w:proofErr w:type="spellStart"/>
             <w:r>
               <w:rPr>
                 <w:rFonts w:ascii="Times New Roman" w:hAnsi="Times New Roman" w:cs="Times New Roman"/>
@@ -9104,6 +9308,7 @@
               </w:rPr>
               <w:t>д</w:t>
             </w:r>
+            <w:proofErr w:type="spellEnd"/>
             <w:r>
               <w:rPr>
                 <w:rFonts w:ascii="Times New Roman" w:hAnsi="Times New Roman" w:cs="Times New Roman"/>
@@ -9154,79 +9359,83 @@
         <w:tc>
           <w:tcPr>
             <w:tcW w:w="2031" w:type="dxa"/>
-          </w:tcPr>
-          <w:p>
-            <w:pPr>
-              <w:pStyle w:val="ListParagraph"/>
-              <w:ind w:left="0"/>
-              <w:jc w:val="center"/>
-              <w:rPr>
-                <w:rFonts w:ascii="Times New Roman" w:hAnsi="Times New Roman" w:cs="Times New Roman"/>
-                <w:sz w:val="28"/>
-                <w:szCs w:val="28"/>
-              </w:rPr>
-            </w:pPr>
-            <w:r>
-              <w:rPr>
-                <w:rFonts w:ascii="Times New Roman" w:hAnsi="Times New Roman" w:cs="Times New Roman"/>
-                <w:sz w:val="28"/>
-                <w:szCs w:val="28"/>
-              </w:rPr>
-              <w:t>0.375</w:t>
+            <w:vAlign w:val="bottom"/>
+          </w:tcPr>
+          <w:p>
+            <w:pPr>
+              <w:pStyle w:val="ListParagraph"/>
+              <w:ind w:left="0"/>
+              <w:jc w:val="center"/>
+              <w:rPr>
+                <w:rFonts w:ascii="Times New Roman" w:hAnsi="Times New Roman" w:cs="Times New Roman"/>
+                <w:sz w:val="28"/>
+                <w:szCs w:val="28"/>
+              </w:rPr>
+            </w:pPr>
+            <w:r>
+              <w:rPr>
+                <w:rFonts w:ascii="Times New Roman" w:hAnsi="Times New Roman" w:cs="Times New Roman"/>
+                <w:color w:val="000000"/>
+                <w:sz w:val="28"/>
+                <w:szCs w:val="28"/>
+              </w:rPr>
+              <w:t>0.625</w:t>
             </w:r>
           </w:p>
         </w:tc>
         <w:tc>
           <w:tcPr>
             <w:tcW w:w="2061" w:type="dxa"/>
-          </w:tcPr>
-          <w:p>
-            <w:pPr>
-              <w:pStyle w:val="ListParagraph"/>
-              <w:ind w:left="0"/>
-              <w:jc w:val="center"/>
-              <w:rPr>
-                <w:rFonts w:ascii="Times New Roman" w:hAnsi="Times New Roman" w:cs="Times New Roman"/>
-                <w:sz w:val="28"/>
-                <w:szCs w:val="28"/>
-                <w:lang w:val="en-US"/>
-              </w:rPr>
-            </w:pPr>
-            <w:r>
-              <w:rPr>
-                <w:rFonts w:ascii="Times New Roman" w:hAnsi="Times New Roman" w:cs="Times New Roman"/>
-                <w:sz w:val="28"/>
-                <w:szCs w:val="28"/>
-                <w:lang w:val="en-US"/>
-              </w:rPr>
-              <w:t>0.9</w:t>
+            <w:vAlign w:val="bottom"/>
+          </w:tcPr>
+          <w:p>
+            <w:pPr>
+              <w:pStyle w:val="ListParagraph"/>
+              <w:ind w:left="0"/>
+              <w:jc w:val="center"/>
+              <w:rPr>
+                <w:rFonts w:ascii="Times New Roman" w:hAnsi="Times New Roman" w:cs="Times New Roman"/>
+                <w:sz w:val="28"/>
+                <w:szCs w:val="28"/>
+                <w:lang w:val="en-US"/>
+              </w:rPr>
+            </w:pPr>
+            <w:r>
+              <w:rPr>
+                <w:rFonts w:ascii="Times New Roman" w:hAnsi="Times New Roman" w:cs="Times New Roman"/>
+                <w:color w:val="000000"/>
+                <w:sz w:val="28"/>
+                <w:szCs w:val="28"/>
+              </w:rPr>
+              <w:t>0.7</w:t>
             </w:r>
           </w:p>
         </w:tc>
         <w:tc>
           <w:tcPr>
             <w:tcW w:w="2032" w:type="dxa"/>
-          </w:tcPr>
-          <w:p>
-            <w:pPr>
-              <w:pStyle w:val="ListParagraph"/>
-              <w:ind w:left="0"/>
-              <w:jc w:val="center"/>
-              <w:rPr>
-                <w:rFonts w:ascii="Times New Roman" w:hAnsi="Times New Roman" w:cs="Times New Roman"/>
-                <w:sz w:val="28"/>
-                <w:szCs w:val="28"/>
-                <w:lang w:val="en-US"/>
-              </w:rPr>
-            </w:pPr>
-            <w:r>
-              <w:rPr>
-                <w:rFonts w:ascii="Times New Roman" w:hAnsi="Times New Roman" w:cs="Times New Roman"/>
-                <w:sz w:val="28"/>
-                <w:szCs w:val="28"/>
-                <w:lang w:val="en-US"/>
-              </w:rPr>
-              <w:t>1.225</w:t>
+            <w:vAlign w:val="bottom"/>
+          </w:tcPr>
+          <w:p>
+            <w:pPr>
+              <w:pStyle w:val="ListParagraph"/>
+              <w:ind w:left="0"/>
+              <w:jc w:val="center"/>
+              <w:rPr>
+                <w:rFonts w:ascii="Times New Roman" w:hAnsi="Times New Roman" w:cs="Times New Roman"/>
+                <w:sz w:val="28"/>
+                <w:szCs w:val="28"/>
+                <w:lang w:val="en-US"/>
+              </w:rPr>
+            </w:pPr>
+            <w:r>
+              <w:rPr>
+                <w:rFonts w:ascii="Times New Roman" w:hAnsi="Times New Roman" w:cs="Times New Roman"/>
+                <w:color w:val="000000"/>
+                <w:sz w:val="28"/>
+                <w:szCs w:val="28"/>
+              </w:rPr>
+              <w:t>0.875</w:t>
             </w:r>
           </w:p>
         </w:tc>
@@ -9282,6 +9491,7 @@
               </w:rPr>
               <w:t xml:space="preserve"> = </w:t>
             </w:r>
+            <w:proofErr w:type="spellStart"/>
             <w:r>
               <w:rPr>
                 <w:rFonts w:ascii="Times New Roman" w:hAnsi="Times New Roman" w:cs="Times New Roman"/>
@@ -9303,6 +9513,7 @@
               </w:rPr>
               <w:t>д</w:t>
             </w:r>
+            <w:proofErr w:type="spellEnd"/>
             <w:r>
               <w:rPr>
                 <w:rFonts w:ascii="Times New Roman" w:hAnsi="Times New Roman" w:cs="Times New Roman"/>
@@ -9319,79 +9530,83 @@
         <w:tc>
           <w:tcPr>
             <w:tcW w:w="2031" w:type="dxa"/>
-          </w:tcPr>
-          <w:p>
-            <w:pPr>
-              <w:pStyle w:val="ListParagraph"/>
-              <w:ind w:left="0"/>
-              <w:jc w:val="center"/>
-              <w:rPr>
-                <w:rFonts w:ascii="Times New Roman" w:hAnsi="Times New Roman" w:cs="Times New Roman"/>
-                <w:sz w:val="28"/>
-                <w:szCs w:val="28"/>
-              </w:rPr>
-            </w:pPr>
-            <w:r>
-              <w:rPr>
-                <w:rFonts w:ascii="Times New Roman" w:hAnsi="Times New Roman" w:cs="Times New Roman"/>
-                <w:sz w:val="28"/>
-                <w:szCs w:val="28"/>
-              </w:rPr>
-              <w:t>0.046875</w:t>
+            <w:vAlign w:val="bottom"/>
+          </w:tcPr>
+          <w:p>
+            <w:pPr>
+              <w:pStyle w:val="ListParagraph"/>
+              <w:ind w:left="0"/>
+              <w:jc w:val="center"/>
+              <w:rPr>
+                <w:rFonts w:ascii="Times New Roman" w:hAnsi="Times New Roman" w:cs="Times New Roman"/>
+                <w:sz w:val="28"/>
+                <w:szCs w:val="28"/>
+              </w:rPr>
+            </w:pPr>
+            <w:r>
+              <w:rPr>
+                <w:rFonts w:ascii="Times New Roman" w:hAnsi="Times New Roman" w:cs="Times New Roman"/>
+                <w:color w:val="000000"/>
+                <w:sz w:val="28"/>
+                <w:szCs w:val="28"/>
+              </w:rPr>
+              <w:t>0.078125</w:t>
             </w:r>
           </w:p>
         </w:tc>
         <w:tc>
           <w:tcPr>
             <w:tcW w:w="2061" w:type="dxa"/>
-          </w:tcPr>
-          <w:p>
-            <w:pPr>
-              <w:pStyle w:val="ListParagraph"/>
-              <w:ind w:left="0"/>
-              <w:jc w:val="center"/>
-              <w:rPr>
-                <w:rFonts w:ascii="Times New Roman" w:hAnsi="Times New Roman" w:cs="Times New Roman"/>
-                <w:sz w:val="28"/>
-                <w:szCs w:val="28"/>
-                <w:lang w:val="en-US"/>
-              </w:rPr>
-            </w:pPr>
-            <w:r>
-              <w:rPr>
-                <w:rFonts w:ascii="Times New Roman" w:hAnsi="Times New Roman" w:cs="Times New Roman"/>
-                <w:sz w:val="28"/>
-                <w:szCs w:val="28"/>
-                <w:lang w:val="en-US"/>
-              </w:rPr>
-              <w:t>0.1125</w:t>
+            <w:vAlign w:val="bottom"/>
+          </w:tcPr>
+          <w:p>
+            <w:pPr>
+              <w:pStyle w:val="ListParagraph"/>
+              <w:ind w:left="0"/>
+              <w:jc w:val="center"/>
+              <w:rPr>
+                <w:rFonts w:ascii="Times New Roman" w:hAnsi="Times New Roman" w:cs="Times New Roman"/>
+                <w:sz w:val="28"/>
+                <w:szCs w:val="28"/>
+                <w:lang w:val="en-US"/>
+              </w:rPr>
+            </w:pPr>
+            <w:r>
+              <w:rPr>
+                <w:rFonts w:ascii="Times New Roman" w:hAnsi="Times New Roman" w:cs="Times New Roman"/>
+                <w:color w:val="000000"/>
+                <w:sz w:val="28"/>
+                <w:szCs w:val="28"/>
+              </w:rPr>
+              <w:t>0.0875</w:t>
             </w:r>
           </w:p>
         </w:tc>
         <w:tc>
           <w:tcPr>
             <w:tcW w:w="2032" w:type="dxa"/>
-          </w:tcPr>
-          <w:p>
-            <w:pPr>
-              <w:pStyle w:val="ListParagraph"/>
-              <w:ind w:left="0"/>
-              <w:jc w:val="center"/>
-              <w:rPr>
-                <w:rFonts w:ascii="Times New Roman" w:hAnsi="Times New Roman" w:cs="Times New Roman"/>
-                <w:sz w:val="28"/>
-                <w:szCs w:val="28"/>
-                <w:lang w:val="en-US"/>
-              </w:rPr>
-            </w:pPr>
-            <w:r>
-              <w:rPr>
-                <w:rFonts w:ascii="Times New Roman" w:hAnsi="Times New Roman" w:cs="Times New Roman"/>
-                <w:sz w:val="28"/>
-                <w:szCs w:val="28"/>
-                <w:lang w:val="en-US"/>
-              </w:rPr>
-              <w:t>0.153125</w:t>
+            <w:vAlign w:val="bottom"/>
+          </w:tcPr>
+          <w:p>
+            <w:pPr>
+              <w:pStyle w:val="ListParagraph"/>
+              <w:ind w:left="0"/>
+              <w:jc w:val="center"/>
+              <w:rPr>
+                <w:rFonts w:ascii="Times New Roman" w:hAnsi="Times New Roman" w:cs="Times New Roman"/>
+                <w:sz w:val="28"/>
+                <w:szCs w:val="28"/>
+                <w:lang w:val="en-US"/>
+              </w:rPr>
+            </w:pPr>
+            <w:r>
+              <w:rPr>
+                <w:rFonts w:ascii="Times New Roman" w:hAnsi="Times New Roman" w:cs="Times New Roman"/>
+                <w:color w:val="000000"/>
+                <w:sz w:val="28"/>
+                <w:szCs w:val="28"/>
+              </w:rPr>
+              <w:t>0.109375</w:t>
             </w:r>
           </w:p>
         </w:tc>
@@ -9595,6 +9810,7 @@
               </w:rPr>
               <w:t>T</w:t>
             </w:r>
+            <w:proofErr w:type="spellStart"/>
             <w:r>
               <w:rPr>
                 <w:rFonts w:ascii="Times New Roman" w:hAnsi="Times New Roman" w:cs="Times New Roman"/>
@@ -9606,6 +9822,7 @@
               </w:rPr>
               <w:t>инт</w:t>
             </w:r>
+            <w:proofErr w:type="spellEnd"/>
           </w:p>
         </w:tc>
         <w:tc>
@@ -9720,6 +9937,7 @@
                 <w:szCs w:val="28"/>
               </w:rPr>
             </w:pPr>
+            <w:proofErr w:type="spellStart"/>
             <w:r>
               <w:rPr>
                 <w:rFonts w:ascii="Times New Roman" w:hAnsi="Times New Roman" w:cs="Times New Roman"/>
@@ -9741,6 +9959,7 @@
               </w:rPr>
               <w:t>емк</w:t>
             </w:r>
+            <w:proofErr w:type="spellEnd"/>
           </w:p>
         </w:tc>
         <w:tc>
@@ -10688,6 +10907,7 @@
                 <w:lang w:val="en-US"/>
               </w:rPr>
             </w:pPr>
+            <w:proofErr w:type="spellStart"/>
             <w:r>
               <w:rPr>
                 <w:rFonts w:ascii="Times New Roman" w:hAnsi="Times New Roman" w:cs="Times New Roman"/>
@@ -10709,6 +10929,7 @@
               </w:rPr>
               <w:t>д</w:t>
             </w:r>
+            <w:proofErr w:type="spellEnd"/>
           </w:p>
         </w:tc>
         <w:tc>
@@ -11277,6 +11498,7 @@
           <w:sz w:val="28"/>
           <w:szCs w:val="28"/>
         </w:rPr>
+        <w:lastRenderedPageBreak/>
         <w:t xml:space="preserve"> </w:t>
       </w:r>
       <w:r>
@@ -11336,7 +11558,6 @@
                 <w:szCs w:val="28"/>
                 <w:lang w:val="en-US"/>
               </w:rPr>
-              <w:lastRenderedPageBreak/>
               <w:t>T</w:t>
             </w:r>
           </w:p>
@@ -11587,7 +11808,7 @@
                 <w:sz w:val="28"/>
                 <w:szCs w:val="28"/>
               </w:rPr>
-              <w:t>1.620</w:t>
+              <w:t>0.786</w:t>
             </w:r>
           </w:p>
         </w:tc>
@@ -11612,7 +11833,7 @@
                 <w:sz w:val="28"/>
                 <w:szCs w:val="28"/>
               </w:rPr>
-              <w:t>4.204</w:t>
+              <w:t>3.355</w:t>
             </w:r>
           </w:p>
         </w:tc>
@@ -11637,7 +11858,7 @@
                 <w:sz w:val="28"/>
                 <w:szCs w:val="28"/>
               </w:rPr>
-              <w:t>6.497</w:t>
+              <w:t>5.526</w:t>
             </w:r>
           </w:p>
         </w:tc>
@@ -11878,6 +12099,7 @@
         </w:rPr>
         <w:t>T</w:t>
       </w:r>
+      <w:proofErr w:type="spellStart"/>
       <w:r>
         <w:rPr>
           <w:rFonts w:ascii="Times New Roman" w:hAnsi="Times New Roman" w:cs="Times New Roman"/>
@@ -11889,6 +12111,7 @@
         </w:rPr>
         <w:t>инт</w:t>
       </w:r>
+      <w:proofErr w:type="spellEnd"/>
       <w:r>
         <w:rPr>
           <w:rFonts w:ascii="Times New Roman" w:hAnsi="Times New Roman" w:cs="Times New Roman"/>
@@ -12107,6 +12330,7 @@
         </w:rPr>
         <w:t>T</w:t>
       </w:r>
+      <w:proofErr w:type="spellStart"/>
       <w:r>
         <w:rPr>
           <w:rFonts w:ascii="Times New Roman" w:hAnsi="Times New Roman" w:cs="Times New Roman"/>
@@ -12118,6 +12342,7 @@
         </w:rPr>
         <w:t>инт</w:t>
       </w:r>
+      <w:proofErr w:type="spellEnd"/>
       <w:r>
         <w:rPr>
           <w:rFonts w:ascii="Times New Roman" w:hAnsi="Times New Roman" w:cs="Times New Roman"/>
@@ -12137,6 +12362,7 @@
         </w:rPr>
         <w:t>T</w:t>
       </w:r>
+      <w:proofErr w:type="spellStart"/>
       <w:r>
         <w:rPr>
           <w:rFonts w:ascii="Times New Roman" w:hAnsi="Times New Roman" w:cs="Times New Roman"/>
@@ -12148,6 +12374,7 @@
         </w:rPr>
         <w:t>инт</w:t>
       </w:r>
+      <w:proofErr w:type="spellEnd"/>
       <w:r>
         <w:rPr>
           <w:rFonts w:ascii="Times New Roman" w:hAnsi="Times New Roman" w:cs="Times New Roman"/>
@@ -12167,6 +12394,7 @@
           <w:szCs w:val="28"/>
         </w:rPr>
       </w:pPr>
+      <w:proofErr w:type="spellStart"/>
       <w:r>
         <w:rPr>
           <w:rFonts w:ascii="Times New Roman" w:hAnsi="Times New Roman" w:cs="Times New Roman"/>
@@ -12188,6 +12416,7 @@
         </w:rPr>
         <w:t>д</w:t>
       </w:r>
+      <w:proofErr w:type="spellEnd"/>
       <w:r>
         <w:rPr>
           <w:rFonts w:ascii="Times New Roman" w:hAnsi="Times New Roman" w:cs="Times New Roman"/>
@@ -12292,6 +12521,7 @@
         </w:rPr>
         <w:t xml:space="preserve"> = </w:t>
       </w:r>
+      <w:proofErr w:type="spellStart"/>
       <w:r>
         <w:rPr>
           <w:rFonts w:ascii="Times New Roman" w:hAnsi="Times New Roman" w:cs="Times New Roman"/>
@@ -12313,6 +12543,7 @@
         </w:rPr>
         <w:t>д</w:t>
       </w:r>
+      <w:proofErr w:type="spellEnd"/>
       <w:r>
         <w:rPr>
           <w:rFonts w:ascii="Times New Roman" w:hAnsi="Times New Roman" w:cs="Times New Roman"/>

</xml_diff>